<commit_message>
Update Proposal (15 pts, remove DRAFT) and Showcase (add awards ceremony)
</commit_message>
<xml_diff>
--- a/Picture Book/Picture Book Proposal.docx
+++ b/Picture Book/Picture Book Proposal.docx
@@ -29,7 +29,7 @@
           <w:bCs/>
           <w:b/>
         </w:rPr>
-        <w:t xml:space="preserve">10 points</w:t>
+        <w:t xml:space="preserve">15 points</w:t>
       </w:r>
       <w:r>
         <w:t xml:space="preserve"> </w:t>
@@ -46,30 +46,6 @@
           <w:b/>
         </w:rPr>
         <w:t xml:space="preserve">Due: Friday, March 20 at 11:59pm</w:t>
-      </w:r>
-    </w:p>
-    <w:p>
-      <w:pPr>
-        <w:pStyle w:val="BlockText"/>
-      </w:pPr>
-      <w:r>
-        <w:t xml:space="preserve">⚠️</w:t>
-      </w:r>
-      <w:r>
-        <w:t xml:space="preserve"> </w:t>
-      </w:r>
-      <w:r>
-        <w:rPr>
-          <w:bCs/>
-          <w:b/>
-        </w:rPr>
-        <w:t xml:space="preserve">DRAFT</w:t>
-      </w:r>
-      <w:r>
-        <w:t xml:space="preserve"> </w:t>
-      </w:r>
-      <w:r>
-        <w:t xml:space="preserve">— This document is under development.</w:t>
       </w:r>
     </w:p>
     <w:p>

</xml_diff>

<commit_message>
Add Mathematician & Team Selection.docx and update Proposal.docx
</commit_message>
<xml_diff>
--- a/Picture Book/Picture Book Proposal.docx
+++ b/Picture Book/Picture Book Proposal.docx
@@ -2,7 +2,7 @@
 <file path=word/document.xml><?xml version="1.0" encoding="utf-8"?>
 <w:document xmlns:w="http://schemas.openxmlformats.org/wordprocessingml/2006/main" xmlns:m="http://schemas.openxmlformats.org/officeDocument/2006/math" xmlns:r="http://schemas.openxmlformats.org/officeDocument/2006/relationships" xmlns:o="urn:schemas-microsoft-com:office:office" xmlns:v="urn:schemas-microsoft-com:vml" xmlns:w10="urn:schemas-microsoft-com:office:word" xmlns:a="http://schemas.openxmlformats.org/drawingml/2006/main" xmlns:pic="http://schemas.openxmlformats.org/drawingml/2006/picture" xmlns:wp="http://schemas.openxmlformats.org/drawingml/2006/wordprocessingDrawing">
   <w:body>
-    <w:bookmarkStart w:id="31" w:name="picture-book-proposal"/>
+    <w:bookmarkStart w:id="32" w:name="picture-book-proposal"/>
     <w:p>
       <w:pPr>
         <w:pStyle w:val="Heading1"/>
@@ -45,7 +45,7 @@
           <w:bCs/>
           <w:b/>
         </w:rPr>
-        <w:t xml:space="preserve">Due: Friday, March 20 at 11:59pm</w:t>
+        <w:t xml:space="preserve">Due: Sunday, April 26 at 11:59pm</w:t>
       </w:r>
     </w:p>
     <w:p>
@@ -70,7 +70,7 @@
         <w:pStyle w:val="FirstParagraph"/>
       </w:pPr>
       <w:r>
-        <w:t xml:space="preserve">The culminating project of this course is authoring an original mathematics history picture book with accompanying teaching materials. This proposal is your first step: selecting a mathematician, explaining why, and beginning your research.</w:t>
+        <w:t xml:space="preserve">Now that you’ve selected your mathematician and partner (in Assignment 06a), it’s time to craft your full Picture Book Proposal. This assignment deepens your research, defines your story angle, maps your narrative structure, and explores visual direction.</w:t>
       </w:r>
     </w:p>
     <w:p>
@@ -78,127 +78,7 @@
         <w:pStyle w:val="BodyText"/>
       </w:pPr>
       <w:r>
-        <w:t xml:space="preserve">You’ll choose from our curated list of 10 mathematicians (not the 4 from Problem Sets):</w:t>
-      </w:r>
-    </w:p>
-    <w:p>
-      <w:pPr>
-        <w:numPr>
-          <w:ilvl w:val="0"/>
-          <w:numId w:val="1001"/>
-        </w:numPr>
-        <w:pStyle w:val="Compact"/>
-      </w:pPr>
-      <w:r>
-        <w:t xml:space="preserve">Mary Seacole</w:t>
-      </w:r>
-    </w:p>
-    <w:p>
-      <w:pPr>
-        <w:numPr>
-          <w:ilvl w:val="0"/>
-          <w:numId w:val="1001"/>
-        </w:numPr>
-        <w:pStyle w:val="Compact"/>
-      </w:pPr>
-      <w:r>
-        <w:t xml:space="preserve">Hua Luogeng</w:t>
-      </w:r>
-    </w:p>
-    <w:p>
-      <w:pPr>
-        <w:numPr>
-          <w:ilvl w:val="0"/>
-          <w:numId w:val="1001"/>
-        </w:numPr>
-        <w:pStyle w:val="Compact"/>
-      </w:pPr>
-      <w:r>
-        <w:t xml:space="preserve">Jingrun Chen</w:t>
-      </w:r>
-    </w:p>
-    <w:p>
-      <w:pPr>
-        <w:numPr>
-          <w:ilvl w:val="0"/>
-          <w:numId w:val="1001"/>
-        </w:numPr>
-        <w:pStyle w:val="Compact"/>
-      </w:pPr>
-      <w:r>
-        <w:t xml:space="preserve">Euphemia Lofton Haynes</w:t>
-      </w:r>
-    </w:p>
-    <w:p>
-      <w:pPr>
-        <w:numPr>
-          <w:ilvl w:val="0"/>
-          <w:numId w:val="1001"/>
-        </w:numPr>
-        <w:pStyle w:val="Compact"/>
-      </w:pPr>
-      <w:r>
-        <w:t xml:space="preserve">Marjorie Lee Browne</w:t>
-      </w:r>
-    </w:p>
-    <w:p>
-      <w:pPr>
-        <w:numPr>
-          <w:ilvl w:val="0"/>
-          <w:numId w:val="1001"/>
-        </w:numPr>
-        <w:pStyle w:val="Compact"/>
-      </w:pPr>
-      <w:r>
-        <w:t xml:space="preserve">Radhanath Sikdar</w:t>
-      </w:r>
-    </w:p>
-    <w:p>
-      <w:pPr>
-        <w:numPr>
-          <w:ilvl w:val="0"/>
-          <w:numId w:val="1001"/>
-        </w:numPr>
-        <w:pStyle w:val="Compact"/>
-      </w:pPr>
-      <w:r>
-        <w:t xml:space="preserve">Annie Easley</w:t>
-      </w:r>
-    </w:p>
-    <w:p>
-      <w:pPr>
-        <w:numPr>
-          <w:ilvl w:val="0"/>
-          <w:numId w:val="1001"/>
-        </w:numPr>
-        <w:pStyle w:val="Compact"/>
-      </w:pPr>
-      <w:r>
-        <w:t xml:space="preserve">Mangala Narlikar</w:t>
-      </w:r>
-    </w:p>
-    <w:p>
-      <w:pPr>
-        <w:numPr>
-          <w:ilvl w:val="0"/>
-          <w:numId w:val="1001"/>
-        </w:numPr>
-        <w:pStyle w:val="Compact"/>
-      </w:pPr>
-      <w:r>
-        <w:t xml:space="preserve">Benjamin Banneker</w:t>
-      </w:r>
-    </w:p>
-    <w:p>
-      <w:pPr>
-        <w:numPr>
-          <w:ilvl w:val="0"/>
-          <w:numId w:val="1001"/>
-        </w:numPr>
-        <w:pStyle w:val="Compact"/>
-      </w:pPr>
-      <w:r>
-        <w:t xml:space="preserve">Richard Feynman</w:t>
+        <w:t xml:space="preserve">You selected your mathematician back in Week 8. Over Spring Break and during PS4, you’ve been researching. Week 11’s IMC field trip helped you see mentor texts. Now it’s time to commit to your story.</w:t>
       </w:r>
     </w:p>
     <w:p>
@@ -209,7 +89,7 @@
       </w:r>
     </w:p>
     <w:bookmarkEnd w:id="21"/>
-    <w:bookmarkStart w:id="27" w:name="what-to-submit"/>
+    <w:bookmarkStart w:id="28" w:name="what-to-submit"/>
     <w:p>
       <w:pPr>
         <w:pStyle w:val="Heading2"/>
@@ -218,20 +98,28 @@
         <w:t xml:space="preserve">What to Submit</w:t>
       </w:r>
     </w:p>
-    <w:bookmarkStart w:id="22" w:name="mathematician-selection"/>
+    <w:bookmarkStart w:id="22" w:name="deepening-your-research"/>
     <w:p>
       <w:pPr>
         <w:pStyle w:val="Heading3"/>
       </w:pPr>
       <w:r>
-        <w:t xml:space="preserve">1. Mathematician Selection</w:t>
-      </w:r>
-    </w:p>
-    <w:p>
-      <w:pPr>
-        <w:numPr>
-          <w:ilvl w:val="0"/>
-          <w:numId w:val="1002"/>
+        <w:t xml:space="preserve">1. Deepening Your Research</w:t>
+      </w:r>
+    </w:p>
+    <w:p>
+      <w:pPr>
+        <w:pStyle w:val="FirstParagraph"/>
+      </w:pPr>
+      <w:r>
+        <w:t xml:space="preserve">Since you selected your mathematician in March, what have you learned?</w:t>
+      </w:r>
+    </w:p>
+    <w:p>
+      <w:pPr>
+        <w:numPr>
+          <w:ilvl w:val="0"/>
+          <w:numId w:val="1001"/>
         </w:numPr>
         <w:pStyle w:val="Compact"/>
       </w:pPr>
@@ -240,20 +128,20 @@
           <w:bCs/>
           <w:b/>
         </w:rPr>
-        <w:t xml:space="preserve">Who:</w:t>
-      </w:r>
-      <w:r>
-        <w:t xml:space="preserve"> </w:t>
-      </w:r>
-      <w:r>
-        <w:t xml:space="preserve">Which mathematician did you choose?</w:t>
-      </w:r>
-    </w:p>
-    <w:p>
-      <w:pPr>
-        <w:numPr>
-          <w:ilvl w:val="0"/>
-          <w:numId w:val="1002"/>
+        <w:t xml:space="preserve">5-7 new insights</w:t>
+      </w:r>
+      <w:r>
+        <w:t xml:space="preserve"> </w:t>
+      </w:r>
+      <w:r>
+        <w:t xml:space="preserve">about your mathematician (beyond your initial selection)</w:t>
+      </w:r>
+    </w:p>
+    <w:p>
+      <w:pPr>
+        <w:numPr>
+          <w:ilvl w:val="0"/>
+          <w:numId w:val="1001"/>
         </w:numPr>
         <w:pStyle w:val="Compact"/>
       </w:pPr>
@@ -262,23 +150,137 @@
           <w:bCs/>
           <w:b/>
         </w:rPr>
-        <w:t xml:space="preserve">Why:</w:t>
-      </w:r>
-      <w:r>
-        <w:t xml:space="preserve"> </w:t>
-      </w:r>
-      <w:r>
-        <w:t xml:space="preserve">What drew you to this person? (2-3 sentences)</w:t>
+        <w:t xml:space="preserve">2-3 compelling</w:t>
+      </w:r>
+      <w:r>
+        <w:rPr>
+          <w:bCs/>
+          <w:b/>
+        </w:rPr>
+        <w:t xml:space="preserve"> </w:t>
+      </w:r>
+      <w:r>
+        <w:rPr>
+          <w:bCs/>
+          <w:b/>
+        </w:rPr>
+        <w:t xml:space="preserve">“</w:t>
+      </w:r>
+      <w:r>
+        <w:rPr>
+          <w:bCs/>
+          <w:b/>
+        </w:rPr>
+        <w:t xml:space="preserve">hooks</w:t>
+      </w:r>
+      <w:r>
+        <w:rPr>
+          <w:bCs/>
+          <w:b/>
+        </w:rPr>
+        <w:t xml:space="preserve">”</w:t>
+      </w:r>
+      <w:r>
+        <w:t xml:space="preserve"> </w:t>
+      </w:r>
+      <w:r>
+        <w:t xml:space="preserve">for young readers (what will grab their attention?)</w:t>
+      </w:r>
+    </w:p>
+    <w:p>
+      <w:pPr>
+        <w:numPr>
+          <w:ilvl w:val="0"/>
+          <w:numId w:val="1001"/>
+        </w:numPr>
+        <w:pStyle w:val="Compact"/>
+      </w:pPr>
+      <w:r>
+        <w:rPr>
+          <w:bCs/>
+          <w:b/>
+        </w:rPr>
+        <w:t xml:space="preserve">1-2 mathematical concepts</w:t>
+      </w:r>
+      <w:r>
+        <w:t xml:space="preserve"> </w:t>
+      </w:r>
+      <w:r>
+        <w:t xml:space="preserve">that will be featured (what math lives in this story?)</w:t>
       </w:r>
     </w:p>
     <w:bookmarkEnd w:id="22"/>
-    <w:bookmarkStart w:id="23" w:name="X7ef1857d341e2d4f56f90d0905f8d9f14142c90"/>
+    <w:bookmarkStart w:id="23" w:name="story-angle"/>
     <w:p>
       <w:pPr>
         <w:pStyle w:val="Heading3"/>
       </w:pPr>
       <w:r>
-        <w:t xml:space="preserve">2. Initial Research (from NotebookLM or other sources)</w:t>
+        <w:t xml:space="preserve">2. Story Angle</w:t>
+      </w:r>
+    </w:p>
+    <w:p>
+      <w:pPr>
+        <w:numPr>
+          <w:ilvl w:val="0"/>
+          <w:numId w:val="1002"/>
+        </w:numPr>
+        <w:pStyle w:val="Compact"/>
+      </w:pPr>
+      <w:r>
+        <w:t xml:space="preserve">5-7 key facts about your mathematician</w:t>
+      </w:r>
+    </w:p>
+    <w:p>
+      <w:pPr>
+        <w:numPr>
+          <w:ilvl w:val="0"/>
+          <w:numId w:val="1002"/>
+        </w:numPr>
+        <w:pStyle w:val="Compact"/>
+      </w:pPr>
+      <w:r>
+        <w:t xml:space="preserve">2-3 potential</w:t>
+      </w:r>
+      <w:r>
+        <w:t xml:space="preserve"> </w:t>
+      </w:r>
+      <w:r>
+        <w:t xml:space="preserve">“</w:t>
+      </w:r>
+      <w:r>
+        <w:t xml:space="preserve">hooks</w:t>
+      </w:r>
+      <w:r>
+        <w:t xml:space="preserve">”</w:t>
+      </w:r>
+      <w:r>
+        <w:t xml:space="preserve"> </w:t>
+      </w:r>
+      <w:r>
+        <w:t xml:space="preserve">for young readers</w:t>
+      </w:r>
+    </w:p>
+    <w:p>
+      <w:pPr>
+        <w:numPr>
+          <w:ilvl w:val="0"/>
+          <w:numId w:val="1002"/>
+        </w:numPr>
+        <w:pStyle w:val="Compact"/>
+      </w:pPr>
+      <w:r>
+        <w:t xml:space="preserve">1-2 mathematical concepts that could be featured</w:t>
+      </w:r>
+    </w:p>
+    <w:bookmarkEnd w:id="23"/>
+    <w:bookmarkStart w:id="24" w:name="story-angle-1"/>
+    <w:p>
+      <w:pPr>
+        <w:pStyle w:val="Heading3"/>
+      </w:pPr>
+      <w:r>
+        <w:t xml:space="preserve">3. Story Angle</w:t>
       </w:r>
     </w:p>
     <w:p>
@@ -290,7 +292,7 @@
         <w:pStyle w:val="Compact"/>
       </w:pPr>
       <w:r>
-        <w:t xml:space="preserve">5-7 key facts about your mathematician</w:t>
+        <w:t xml:space="preserve">What aspect of their life will you focus on? (Childhood? A key discovery? Overcoming obstacles?)</w:t>
       </w:r>
     </w:p>
     <w:p>
@@ -302,25 +304,7 @@
         <w:pStyle w:val="Compact"/>
       </w:pPr>
       <w:r>
-        <w:t xml:space="preserve">2-3 potential</w:t>
-      </w:r>
-      <w:r>
-        <w:t xml:space="preserve"> </w:t>
-      </w:r>
-      <w:r>
-        <w:t xml:space="preserve">“</w:t>
-      </w:r>
-      <w:r>
-        <w:t xml:space="preserve">hooks</w:t>
-      </w:r>
-      <w:r>
-        <w:t xml:space="preserve">”</w:t>
-      </w:r>
-      <w:r>
-        <w:t xml:space="preserve"> </w:t>
-      </w:r>
-      <w:r>
-        <w:t xml:space="preserve">for young readers</w:t>
+        <w:t xml:space="preserve">What tone are you aiming for? (Inspiring? Playful? Dramatic?)</w:t>
       </w:r>
     </w:p>
     <w:p>
@@ -328,52 +312,6 @@
         <w:numPr>
           <w:ilvl w:val="0"/>
           <w:numId w:val="1003"/>
-        </w:numPr>
-        <w:pStyle w:val="Compact"/>
-      </w:pPr>
-      <w:r>
-        <w:t xml:space="preserve">1-2 mathematical concepts that could be featured</w:t>
-      </w:r>
-    </w:p>
-    <w:bookmarkEnd w:id="23"/>
-    <w:bookmarkStart w:id="24" w:name="story-angle"/>
-    <w:p>
-      <w:pPr>
-        <w:pStyle w:val="Heading3"/>
-      </w:pPr>
-      <w:r>
-        <w:t xml:space="preserve">3. Story Angle</w:t>
-      </w:r>
-    </w:p>
-    <w:p>
-      <w:pPr>
-        <w:numPr>
-          <w:ilvl w:val="0"/>
-          <w:numId w:val="1004"/>
-        </w:numPr>
-        <w:pStyle w:val="Compact"/>
-      </w:pPr>
-      <w:r>
-        <w:t xml:space="preserve">What aspect of their life will you focus on? (Childhood? A key discovery? Overcoming obstacles?)</w:t>
-      </w:r>
-    </w:p>
-    <w:p>
-      <w:pPr>
-        <w:numPr>
-          <w:ilvl w:val="0"/>
-          <w:numId w:val="1004"/>
-        </w:numPr>
-        <w:pStyle w:val="Compact"/>
-      </w:pPr>
-      <w:r>
-        <w:t xml:space="preserve">What tone are you aiming for? (Inspiring? Playful? Dramatic?)</w:t>
-      </w:r>
-    </w:p>
-    <w:p>
-      <w:pPr>
-        <w:numPr>
-          <w:ilvl w:val="0"/>
-          <w:numId w:val="1004"/>
         </w:numPr>
         <w:pStyle w:val="Compact"/>
       </w:pPr>
@@ -552,7 +490,7 @@
       <w:pPr>
         <w:numPr>
           <w:ilvl w:val="0"/>
-          <w:numId w:val="1005"/>
+          <w:numId w:val="1004"/>
         </w:numPr>
         <w:pStyle w:val="Compact"/>
       </w:pPr>
@@ -574,7 +512,7 @@
       <w:pPr>
         <w:numPr>
           <w:ilvl w:val="0"/>
-          <w:numId w:val="1005"/>
+          <w:numId w:val="1004"/>
         </w:numPr>
         <w:pStyle w:val="Compact"/>
       </w:pPr>
@@ -596,7 +534,7 @@
       <w:pPr>
         <w:numPr>
           <w:ilvl w:val="0"/>
-          <w:numId w:val="1005"/>
+          <w:numId w:val="1004"/>
         </w:numPr>
         <w:pStyle w:val="Compact"/>
       </w:pPr>
@@ -618,7 +556,7 @@
       <w:pPr>
         <w:numPr>
           <w:ilvl w:val="0"/>
-          <w:numId w:val="1005"/>
+          <w:numId w:val="1004"/>
         </w:numPr>
         <w:pStyle w:val="Compact"/>
       </w:pPr>
@@ -650,12 +588,64 @@
       <w:pPr>
         <w:numPr>
           <w:ilvl w:val="0"/>
+          <w:numId w:val="1005"/>
+        </w:numPr>
+        <w:pStyle w:val="Compact"/>
+      </w:pPr>
+      <w:r>
+        <w:t xml:space="preserve">What visual style are you considering? (AI-generated? Photography? Collage? Illustration?)</w:t>
+      </w:r>
+    </w:p>
+    <w:p>
+      <w:pPr>
+        <w:numPr>
+          <w:ilvl w:val="0"/>
+          <w:numId w:val="1005"/>
+        </w:numPr>
+        <w:pStyle w:val="Compact"/>
+      </w:pPr>
+      <w:r>
+        <w:t xml:space="preserve">Have you tried any initial images? (Include 1-2 samples if you have them)</w:t>
+      </w:r>
+    </w:p>
+    <w:bookmarkEnd w:id="26"/>
+    <w:bookmarkStart w:id="27" w:name="team-collaboration-plan"/>
+    <w:p>
+      <w:pPr>
+        <w:pStyle w:val="Heading3"/>
+      </w:pPr>
+      <w:r>
+        <w:t xml:space="preserve">6. Team Collaboration Plan</w:t>
+      </w:r>
+    </w:p>
+    <w:p>
+      <w:pPr>
+        <w:pStyle w:val="FirstParagraph"/>
+      </w:pPr>
+      <w:r>
+        <w:t xml:space="preserve">How will you and your partner work together?</w:t>
+      </w:r>
+    </w:p>
+    <w:p>
+      <w:pPr>
+        <w:numPr>
+          <w:ilvl w:val="0"/>
           <w:numId w:val="1006"/>
         </w:numPr>
         <w:pStyle w:val="Compact"/>
       </w:pPr>
       <w:r>
-        <w:t xml:space="preserve">What visual style are you considering? (AI-generated? Photography? Collage? Illustration?)</w:t>
+        <w:rPr>
+          <w:bCs/>
+          <w:b/>
+        </w:rPr>
+        <w:t xml:space="preserve">Division of labor:</w:t>
+      </w:r>
+      <w:r>
+        <w:t xml:space="preserve"> </w:t>
+      </w:r>
+      <w:r>
+        <w:t xml:space="preserve">Who will focus on what aspects? (research, writing, visuals, teaching materials)</w:t>
       </w:r>
     </w:p>
     <w:p>
@@ -667,7 +657,39 @@
         <w:pStyle w:val="Compact"/>
       </w:pPr>
       <w:r>
-        <w:t xml:space="preserve">Have you tried any initial images? (Include 1-2 samples if you have them)</w:t>
+        <w:rPr>
+          <w:bCs/>
+          <w:b/>
+        </w:rPr>
+        <w:t xml:space="preserve">Timeline:</w:t>
+      </w:r>
+      <w:r>
+        <w:t xml:space="preserve"> </w:t>
+      </w:r>
+      <w:r>
+        <w:t xml:space="preserve">What are your key milestones between now and May 1?</w:t>
+      </w:r>
+    </w:p>
+    <w:p>
+      <w:pPr>
+        <w:numPr>
+          <w:ilvl w:val="0"/>
+          <w:numId w:val="1006"/>
+        </w:numPr>
+        <w:pStyle w:val="Compact"/>
+      </w:pPr>
+      <w:r>
+        <w:rPr>
+          <w:bCs/>
+          <w:b/>
+        </w:rPr>
+        <w:t xml:space="preserve">Strengths:</w:t>
+      </w:r>
+      <w:r>
+        <w:t xml:space="preserve"> </w:t>
+      </w:r>
+      <w:r>
+        <w:t xml:space="preserve">How are you leveraging each partner’s strengths?</w:t>
       </w:r>
     </w:p>
     <w:p>
@@ -677,9 +699,9 @@
         </w:pict>
       </w:r>
     </w:p>
-    <w:bookmarkEnd w:id="26"/>
     <w:bookmarkEnd w:id="27"/>
-    <w:bookmarkStart w:id="28" w:name="format"/>
+    <w:bookmarkEnd w:id="28"/>
+    <w:bookmarkStart w:id="29" w:name="format"/>
     <w:p>
       <w:pPr>
         <w:pStyle w:val="Heading2"/>
@@ -709,7 +731,7 @@
         <w:pStyle w:val="Compact"/>
       </w:pPr>
       <w:r>
-        <w:t xml:space="preserve">~500-750 words total</w:t>
+        <w:t xml:space="preserve">~750-1000 words total</w:t>
       </w:r>
     </w:p>
     <w:p>
@@ -722,6 +744,18 @@
       </w:pPr>
       <w:r>
         <w:t xml:space="preserve">Include any sample images or NotebookLM screenshots</w:t>
+      </w:r>
+    </w:p>
+    <w:p>
+      <w:pPr>
+        <w:numPr>
+          <w:ilvl w:val="0"/>
+          <w:numId w:val="1007"/>
+        </w:numPr>
+        <w:pStyle w:val="Compact"/>
+      </w:pPr>
+      <w:r>
+        <w:t xml:space="preserve">Both partners’ names on the document</w:t>
       </w:r>
     </w:p>
     <w:p>
@@ -731,8 +765,8 @@
         </w:pict>
       </w:r>
     </w:p>
-    <w:bookmarkEnd w:id="28"/>
-    <w:bookmarkStart w:id="29" w:name="rubric-15-points"/>
+    <w:bookmarkEnd w:id="29"/>
+    <w:bookmarkStart w:id="30" w:name="rubric-15-points"/>
     <w:p>
       <w:pPr>
         <w:pStyle w:val="Heading2"/>
@@ -818,13 +852,13 @@
     <w:tbl>
       <w:tblPr>
         <w:tblStyle w:val="Table"/>
-        <w:tblW w:type="auto" w:w="0"/>
+        <w:tblW w:type="pct" w:w="5000"/>
         <w:tblLook w:firstRow="1" w:lastRow="0" w:firstColumn="0" w:lastColumn="0" w:noHBand="0" w:noVBand="0" w:val="0020"/>
         <w:jc w:val="start"/>
       </w:tblPr>
       <w:tblGrid>
-        <w:gridCol w:w="3960"/>
-        <w:gridCol w:w="3960"/>
+        <w:gridCol w:w="4585"/>
+        <w:gridCol w:w="3334"/>
       </w:tblGrid>
       <w:tr>
         <w:trPr>
@@ -868,7 +902,7 @@
                 <w:bCs/>
                 <w:b/>
               </w:rPr>
-              <w:t xml:space="preserve">Mathematician Selection &amp; Rationale</w:t>
+              <w:t xml:space="preserve">Deepening Your Research</w:t>
             </w:r>
           </w:p>
         </w:tc>
@@ -894,59 +928,7 @@
               <w:jc w:val="left"/>
             </w:pPr>
             <w:r>
-              <w:t xml:space="preserve">Clear choice with compelling reasons for selecting this person</w:t>
-            </w:r>
-          </w:p>
-        </w:tc>
-        <w:tc>
-          <w:tcPr/>
-          <w:p>
-            <w:pPr>
-              <w:pStyle w:val="Compact"/>
-            </w:pPr>
-          </w:p>
-        </w:tc>
-      </w:tr>
-      <w:tr>
-        <w:tc>
-          <w:tcPr/>
-          <w:p>
-            <w:pPr>
-              <w:pStyle w:val="Compact"/>
-              <w:jc w:val="left"/>
-            </w:pPr>
-            <w:r>
-              <w:rPr>
-                <w:bCs/>
-                <w:b/>
-              </w:rPr>
-              <w:t xml:space="preserve">Initial Research</w:t>
-            </w:r>
-          </w:p>
-        </w:tc>
-        <w:tc>
-          <w:tcPr/>
-          <w:p>
-            <w:pPr>
-              <w:pStyle w:val="Compact"/>
-              <w:jc w:val="left"/>
-            </w:pPr>
-            <w:r>
-              <w:t xml:space="preserve">3</w:t>
-            </w:r>
-          </w:p>
-        </w:tc>
-      </w:tr>
-      <w:tr>
-        <w:tc>
-          <w:tcPr/>
-          <w:p>
-            <w:pPr>
-              <w:pStyle w:val="Compact"/>
-              <w:jc w:val="left"/>
-            </w:pPr>
-            <w:r>
-              <w:t xml:space="preserve">Shows depth (5+ facts, hooks, math concepts)</w:t>
+              <w:t xml:space="preserve">Shows growth since mathematician selection; compelling hooks identified</w:t>
             </w:r>
           </w:p>
         </w:tc>
@@ -1128,6 +1110,58 @@
                 <w:bCs/>
                 <w:b/>
               </w:rPr>
+              <w:t xml:space="preserve">Team Collaboration</w:t>
+            </w:r>
+          </w:p>
+        </w:tc>
+        <w:tc>
+          <w:tcPr/>
+          <w:p>
+            <w:pPr>
+              <w:pStyle w:val="Compact"/>
+              <w:jc w:val="left"/>
+            </w:pPr>
+            <w:r>
+              <w:t xml:space="preserve">3</w:t>
+            </w:r>
+          </w:p>
+        </w:tc>
+      </w:tr>
+      <w:tr>
+        <w:tc>
+          <w:tcPr/>
+          <w:p>
+            <w:pPr>
+              <w:pStyle w:val="Compact"/>
+              <w:jc w:val="left"/>
+            </w:pPr>
+            <w:r>
+              <w:t xml:space="preserve">Clear division of labor, realistic timeline, both partners’ strengths utilized</w:t>
+            </w:r>
+          </w:p>
+        </w:tc>
+        <w:tc>
+          <w:tcPr/>
+          <w:p>
+            <w:pPr>
+              <w:pStyle w:val="Compact"/>
+            </w:pPr>
+          </w:p>
+        </w:tc>
+      </w:tr>
+      <w:tr>
+        <w:tc>
+          <w:tcPr/>
+          <w:p>
+            <w:pPr>
+              <w:pStyle w:val="Compact"/>
+              <w:jc w:val="left"/>
+            </w:pPr>
+            <w:r>
+              <w:rPr>
+                <w:bCs/>
+                <w:b/>
+              </w:rPr>
               <w:t xml:space="preserve">TOTAL</w:t>
             </w:r>
           </w:p>
@@ -1157,8 +1191,8 @@
         </w:pict>
       </w:r>
     </w:p>
-    <w:bookmarkEnd w:id="29"/>
-    <w:bookmarkStart w:id="30" w:name="tips"/>
+    <w:bookmarkEnd w:id="30"/>
+    <w:bookmarkStart w:id="31" w:name="tips"/>
     <w:p>
       <w:pPr>
         <w:pStyle w:val="Heading2"/>
@@ -1180,13 +1214,13 @@
           <w:bCs/>
           <w:b/>
         </w:rPr>
-        <w:t xml:space="preserve">Pick someone whose story speaks to you.</w:t>
-      </w:r>
-      <w:r>
-        <w:t xml:space="preserve"> </w:t>
-      </w:r>
-      <w:r>
-        <w:t xml:space="preserve">You’ll be living with this person for weeks.</w:t>
+        <w:t xml:space="preserve">Build on your Week 8 selection.</w:t>
+      </w:r>
+      <w:r>
+        <w:t xml:space="preserve"> </w:t>
+      </w:r>
+      <w:r>
+        <w:t xml:space="preserve">You’ve had time to think—what’s emerged?</w:t>
       </w:r>
     </w:p>
     <w:p>
@@ -1202,13 +1236,13 @@
           <w:bCs/>
           <w:b/>
         </w:rPr>
-        <w:t xml:space="preserve">Think about teachable math.</w:t>
-      </w:r>
-      <w:r>
-        <w:t xml:space="preserve"> </w:t>
-      </w:r>
-      <w:r>
-        <w:t xml:space="preserve">The book needs to connect to grades 4-9 content.</w:t>
+        <w:t xml:space="preserve">Use NotebookLM actively.</w:t>
+      </w:r>
+      <w:r>
+        <w:t xml:space="preserve"> </w:t>
+      </w:r>
+      <w:r>
+        <w:t xml:space="preserve">Your notebook should be growing with sources.</w:t>
       </w:r>
     </w:p>
     <w:p>
@@ -1224,13 +1258,13 @@
           <w:bCs/>
           <w:b/>
         </w:rPr>
-        <w:t xml:space="preserve">Don’t overthink the visuals yet.</w:t>
-      </w:r>
-      <w:r>
-        <w:t xml:space="preserve"> </w:t>
-      </w:r>
-      <w:r>
-        <w:t xml:space="preserve">We’ll have workshops for that.</w:t>
+        <w:t xml:space="preserve">Think about teachable math.</w:t>
+      </w:r>
+      <w:r>
+        <w:t xml:space="preserve"> </w:t>
+      </w:r>
+      <w:r>
+        <w:t xml:space="preserve">The book needs to connect to grades 4-9 content.</w:t>
       </w:r>
     </w:p>
     <w:p>
@@ -1246,13 +1280,35 @@
           <w:bCs/>
           <w:b/>
         </w:rPr>
-        <w:t xml:space="preserve">Start your NotebookLM notebook now.</w:t>
-      </w:r>
-      <w:r>
-        <w:t xml:space="preserve"> </w:t>
-      </w:r>
-      <w:r>
-        <w:t xml:space="preserve">It will grow through the project.</w:t>
+        <w:t xml:space="preserve">Leverage the IMC visit.</w:t>
+      </w:r>
+      <w:r>
+        <w:t xml:space="preserve"> </w:t>
+      </w:r>
+      <w:r>
+        <w:t xml:space="preserve">What did you learn from the mentor texts?</w:t>
+      </w:r>
+    </w:p>
+    <w:p>
+      <w:pPr>
+        <w:numPr>
+          <w:ilvl w:val="0"/>
+          <w:numId w:val="1008"/>
+        </w:numPr>
+        <w:pStyle w:val="Compact"/>
+      </w:pPr>
+      <w:r>
+        <w:rPr>
+          <w:bCs/>
+          <w:b/>
+        </w:rPr>
+        <w:t xml:space="preserve">Communicate with your partner.</w:t>
+      </w:r>
+      <w:r>
+        <w:t xml:space="preserve"> </w:t>
+      </w:r>
+      <w:r>
+        <w:t xml:space="preserve">Make sure you’re aligned on vision and workload.</w:t>
       </w:r>
     </w:p>
     <w:p>
@@ -1274,8 +1330,8 @@
         <w:t xml:space="preserve">Questions? Ask in class or email Dr. Edwards.</w:t>
       </w:r>
     </w:p>
-    <w:bookmarkEnd w:id="30"/>
     <w:bookmarkEnd w:id="31"/>
+    <w:bookmarkEnd w:id="32"/>
     <w:sectPr/>
   </w:body>
 </w:document>
@@ -1382,91 +1438,6 @@
       </w:pPr>
     </w:lvl>
   </w:abstractNum>
-  <w:abstractNum w:abstractNumId="99411">
-    <w:nsid w:val="A99411"/>
-    <w:multiLevelType w:val="multilevel"/>
-    <w:lvl w:ilvl="0">
-      <w:start w:val="1"/>
-      <w:numFmt w:val="decimal"/>
-      <w:lvlText w:val="%1."/>
-      <w:lvlJc w:val="left"/>
-      <w:pPr>
-        <w:ind w:left="720" w:hanging="480"/>
-      </w:pPr>
-    </w:lvl>
-    <w:lvl w:ilvl="1">
-      <w:start w:val="1"/>
-      <w:numFmt w:val="decimal"/>
-      <w:lvlText w:val="%2."/>
-      <w:lvlJc w:val="left"/>
-      <w:pPr>
-        <w:ind w:left="1440" w:hanging="480"/>
-      </w:pPr>
-    </w:lvl>
-    <w:lvl w:ilvl="2">
-      <w:start w:val="1"/>
-      <w:numFmt w:val="decimal"/>
-      <w:lvlText w:val="%3."/>
-      <w:lvlJc w:val="left"/>
-      <w:pPr>
-        <w:ind w:left="2160" w:hanging="480"/>
-      </w:pPr>
-    </w:lvl>
-    <w:lvl w:ilvl="3">
-      <w:start w:val="1"/>
-      <w:numFmt w:val="decimal"/>
-      <w:lvlText w:val="%4."/>
-      <w:lvlJc w:val="left"/>
-      <w:pPr>
-        <w:ind w:left="2880" w:hanging="480"/>
-      </w:pPr>
-    </w:lvl>
-    <w:lvl w:ilvl="4">
-      <w:start w:val="1"/>
-      <w:numFmt w:val="decimal"/>
-      <w:lvlText w:val="%5."/>
-      <w:lvlJc w:val="left"/>
-      <w:pPr>
-        <w:ind w:left="3600" w:hanging="480"/>
-      </w:pPr>
-    </w:lvl>
-    <w:lvl w:ilvl="5">
-      <w:start w:val="1"/>
-      <w:numFmt w:val="decimal"/>
-      <w:lvlText w:val="%6."/>
-      <w:lvlJc w:val="left"/>
-      <w:pPr>
-        <w:ind w:left="4320" w:hanging="480"/>
-      </w:pPr>
-    </w:lvl>
-    <w:lvl w:ilvl="6">
-      <w:start w:val="1"/>
-      <w:numFmt w:val="decimal"/>
-      <w:lvlText w:val="%7."/>
-      <w:lvlJc w:val="left"/>
-      <w:pPr>
-        <w:ind w:left="5040" w:hanging="480"/>
-      </w:pPr>
-    </w:lvl>
-    <w:lvl w:ilvl="7">
-      <w:start w:val="1"/>
-      <w:numFmt w:val="decimal"/>
-      <w:lvlText w:val="%8."/>
-      <w:lvlJc w:val="left"/>
-      <w:pPr>
-        <w:ind w:left="5760" w:hanging="480"/>
-      </w:pPr>
-    </w:lvl>
-    <w:lvl w:ilvl="8">
-      <w:start w:val="1"/>
-      <w:numFmt w:val="decimal"/>
-      <w:lvlText w:val="%9."/>
-      <w:lvlJc w:val="left"/>
-      <w:pPr>
-        <w:ind w:left="6480" w:hanging="480"/>
-      </w:pPr>
-    </w:lvl>
-  </w:abstractNum>
   <w:abstractNum w:abstractNumId="991">
     <w:nsid w:val="A991"/>
     <w:multiLevelType w:val="multilevel"/>
@@ -1547,34 +1518,7 @@
     <w:abstractNumId w:val="990"/>
   </w:num>
   <w:num w:numId="1001">
-    <w:abstractNumId w:val="99411"/>
-    <w:lvlOverride w:ilvl="0">
-      <w:startOverride w:val="1"/>
-    </w:lvlOverride>
-    <w:lvlOverride w:ilvl="1">
-      <w:startOverride w:val="1"/>
-    </w:lvlOverride>
-    <w:lvlOverride w:ilvl="2">
-      <w:startOverride w:val="1"/>
-    </w:lvlOverride>
-    <w:lvlOverride w:ilvl="3">
-      <w:startOverride w:val="1"/>
-    </w:lvlOverride>
-    <w:lvlOverride w:ilvl="4">
-      <w:startOverride w:val="1"/>
-    </w:lvlOverride>
-    <w:lvlOverride w:ilvl="5">
-      <w:startOverride w:val="1"/>
-    </w:lvlOverride>
-    <w:lvlOverride w:ilvl="6">
-      <w:startOverride w:val="1"/>
-    </w:lvlOverride>
-    <w:lvlOverride w:ilvl="7">
-      <w:startOverride w:val="1"/>
-    </w:lvlOverride>
-    <w:lvlOverride w:ilvl="8">
-      <w:startOverride w:val="1"/>
-    </w:lvlOverride>
+    <w:abstractNumId w:val="991"/>
   </w:num>
   <w:num w:numId="1002">
     <w:abstractNumId w:val="991"/>

</xml_diff>

<commit_message>
Update 06a and 06b docx files: fix duplicate Story Angle section and add AI Symposium content to 06b
</commit_message>
<xml_diff>
--- a/Picture Book/Picture Book Proposal.docx
+++ b/Picture Book/Picture Book Proposal.docx
@@ -2,7 +2,7 @@
 <file path=word/document.xml><?xml version="1.0" encoding="utf-8"?>
 <w:document xmlns:w="http://schemas.openxmlformats.org/wordprocessingml/2006/main" xmlns:m="http://schemas.openxmlformats.org/officeDocument/2006/math" xmlns:r="http://schemas.openxmlformats.org/officeDocument/2006/relationships" xmlns:o="urn:schemas-microsoft-com:office:office" xmlns:v="urn:schemas-microsoft-com:vml" xmlns:w10="urn:schemas-microsoft-com:office:word" xmlns:a="http://schemas.openxmlformats.org/drawingml/2006/main" xmlns:pic="http://schemas.openxmlformats.org/drawingml/2006/picture" xmlns:wp="http://schemas.openxmlformats.org/drawingml/2006/wordprocessingDrawing">
   <w:body>
-    <w:bookmarkStart w:id="32" w:name="picture-book-proposal"/>
+    <w:bookmarkStart w:id="31" w:name="picture-book-proposal"/>
     <w:p>
       <w:pPr>
         <w:pStyle w:val="Heading1"/>
@@ -89,7 +89,7 @@
       </w:r>
     </w:p>
     <w:bookmarkEnd w:id="21"/>
-    <w:bookmarkStart w:id="28" w:name="what-to-submit"/>
+    <w:bookmarkStart w:id="27" w:name="what-to-submit"/>
     <w:p>
       <w:pPr>
         <w:pStyle w:val="Heading2"/>
@@ -228,7 +228,7 @@
         <w:pStyle w:val="Compact"/>
       </w:pPr>
       <w:r>
-        <w:t xml:space="preserve">5-7 key facts about your mathematician</w:t>
+        <w:t xml:space="preserve">What aspect of their life will you focus on? (Childhood? A key discovery? Overcoming obstacles?)</w:t>
       </w:r>
     </w:p>
     <w:p>
@@ -240,25 +240,7 @@
         <w:pStyle w:val="Compact"/>
       </w:pPr>
       <w:r>
-        <w:t xml:space="preserve">2-3 potential</w:t>
-      </w:r>
-      <w:r>
-        <w:t xml:space="preserve"> </w:t>
-      </w:r>
-      <w:r>
-        <w:t xml:space="preserve">“</w:t>
-      </w:r>
-      <w:r>
-        <w:t xml:space="preserve">hooks</w:t>
-      </w:r>
-      <w:r>
-        <w:t xml:space="preserve">”</w:t>
-      </w:r>
-      <w:r>
-        <w:t xml:space="preserve"> </w:t>
-      </w:r>
-      <w:r>
-        <w:t xml:space="preserve">for young readers</w:t>
+        <w:t xml:space="preserve">What tone are you aiming for? (Inspiring? Playful? Dramatic?)</w:t>
       </w:r>
     </w:p>
     <w:p>
@@ -270,17 +252,184 @@
         <w:pStyle w:val="Compact"/>
       </w:pPr>
       <w:r>
-        <w:t xml:space="preserve">1-2 mathematical concepts that could be featured</w:t>
+        <w:t xml:space="preserve">Who is your target audience? (Grades 4-5? 6-7? 8-9?)</w:t>
       </w:r>
     </w:p>
     <w:bookmarkEnd w:id="23"/>
-    <w:bookmarkStart w:id="24" w:name="story-angle-1"/>
+    <w:bookmarkStart w:id="24" w:name="story-structure-preliminary"/>
     <w:p>
       <w:pPr>
         <w:pStyle w:val="Heading3"/>
       </w:pPr>
       <w:r>
-        <w:t xml:space="preserve">3. Story Angle</w:t>
+        <w:t xml:space="preserve">3. Story Structure (Preliminary)</w:t>
+      </w:r>
+    </w:p>
+    <w:p>
+      <w:pPr>
+        <w:pStyle w:val="FirstParagraph"/>
+      </w:pPr>
+      <w:r>
+        <w:t xml:space="preserve">Your book will be 16-24 pages of story. Map out your narrative arc in three parts:</w:t>
+      </w:r>
+    </w:p>
+    <w:p>
+      <w:pPr>
+        <w:pStyle w:val="SourceCode"/>
+      </w:pPr>
+      <w:r>
+        <w:rPr>
+          <w:rStyle w:val="VerbatimChar"/>
+        </w:rPr>
+        <w:t xml:space="preserve">┌────────────────────────────────────────────────────────────────────────┐</w:t>
+      </w:r>
+      <w:r>
+        <w:br/>
+      </w:r>
+      <w:r>
+        <w:rPr>
+          <w:rStyle w:val="VerbatimChar"/>
+        </w:rPr>
+        <w:t xml:space="preserve">│                          FIRST THIRD                                   │</w:t>
+      </w:r>
+      <w:r>
+        <w:br/>
+      </w:r>
+      <w:r>
+        <w:rPr>
+          <w:rStyle w:val="VerbatimChar"/>
+        </w:rPr>
+        <w:t xml:space="preserve">│  • How will you hook readers?                                          │</w:t>
+      </w:r>
+      <w:r>
+        <w:br/>
+      </w:r>
+      <w:r>
+        <w:rPr>
+          <w:rStyle w:val="VerbatimChar"/>
+        </w:rPr>
+        <w:t xml:space="preserve">│  • What's the setup?                                                   │</w:t>
+      </w:r>
+      <w:r>
+        <w:br/>
+      </w:r>
+      <w:r>
+        <w:rPr>
+          <w:rStyle w:val="VerbatimChar"/>
+        </w:rPr>
+        <w:t xml:space="preserve">│  • Who is this mathematician?                                          │</w:t>
+      </w:r>
+      <w:r>
+        <w:br/>
+      </w:r>
+      <w:r>
+        <w:rPr>
+          <w:rStyle w:val="VerbatimChar"/>
+        </w:rPr>
+        <w:t xml:space="preserve">├────────────────────────────────────────────────────────────────────────┤</w:t>
+      </w:r>
+      <w:r>
+        <w:br/>
+      </w:r>
+      <w:r>
+        <w:rPr>
+          <w:rStyle w:val="VerbatimChar"/>
+        </w:rPr>
+        <w:t xml:space="preserve">│                         SECOND THIRD                                   │</w:t>
+      </w:r>
+      <w:r>
+        <w:br/>
+      </w:r>
+      <w:r>
+        <w:rPr>
+          <w:rStyle w:val="VerbatimChar"/>
+        </w:rPr>
+        <w:t xml:space="preserve">│  • What challenge, discovery, or conflict drives the story?            │</w:t>
+      </w:r>
+      <w:r>
+        <w:br/>
+      </w:r>
+      <w:r>
+        <w:rPr>
+          <w:rStyle w:val="VerbatimChar"/>
+        </w:rPr>
+        <w:t xml:space="preserve">│  • Where does the math appear?                                         │</w:t>
+      </w:r>
+      <w:r>
+        <w:br/>
+      </w:r>
+      <w:r>
+        <w:rPr>
+          <w:rStyle w:val="VerbatimChar"/>
+        </w:rPr>
+        <w:t xml:space="preserve">├────────────────────────────────────────────────────────────────────────┤</w:t>
+      </w:r>
+      <w:r>
+        <w:br/>
+      </w:r>
+      <w:r>
+        <w:rPr>
+          <w:rStyle w:val="VerbatimChar"/>
+        </w:rPr>
+        <w:t xml:space="preserve">│                          FINAL THIRD                                   │</w:t>
+      </w:r>
+      <w:r>
+        <w:br/>
+      </w:r>
+      <w:r>
+        <w:rPr>
+          <w:rStyle w:val="VerbatimChar"/>
+        </w:rPr>
+        <w:t xml:space="preserve">│  • How does it resolve?                                                │</w:t>
+      </w:r>
+      <w:r>
+        <w:br/>
+      </w:r>
+      <w:r>
+        <w:rPr>
+          <w:rStyle w:val="VerbatimChar"/>
+        </w:rPr>
+        <w:t xml:space="preserve">│  • What's the impact or legacy?                                        │</w:t>
+      </w:r>
+      <w:r>
+        <w:br/>
+      </w:r>
+      <w:r>
+        <w:rPr>
+          <w:rStyle w:val="VerbatimChar"/>
+        </w:rPr>
+        <w:t xml:space="preserve">│  • What do readers take away?                                          │</w:t>
+      </w:r>
+      <w:r>
+        <w:br/>
+      </w:r>
+      <w:r>
+        <w:rPr>
+          <w:rStyle w:val="VerbatimChar"/>
+        </w:rPr>
+        <w:t xml:space="preserve">└────────────────────────────────────────────────────────────────────────┘</w:t>
+      </w:r>
+      <w:r>
+        <w:br/>
+      </w:r>
+      <w:r>
+        <w:br/>
+      </w:r>
+      <w:r>
+        <w:rPr>
+          <w:rStyle w:val="VerbatimChar"/>
+        </w:rPr>
+        <w:t xml:space="preserve">        ⬆️ Think about KEY MATH MOMENTS throughout all three parts ⬆️</w:t>
+      </w:r>
+    </w:p>
+    <w:bookmarkEnd w:id="24"/>
+    <w:bookmarkStart w:id="25" w:name="visual-direction-genai-highlights"/>
+    <w:p>
+      <w:pPr>
+        <w:pStyle w:val="Heading3"/>
+      </w:pPr>
+      <w:r>
+        <w:t xml:space="preserve">4. Visual Direction &amp; GenAI Highlights</w:t>
       </w:r>
     </w:p>
     <w:p>
@@ -292,7 +441,17 @@
         <w:pStyle w:val="Compact"/>
       </w:pPr>
       <w:r>
-        <w:t xml:space="preserve">What aspect of their life will you focus on? (Childhood? A key discovery? Overcoming obstacles?)</w:t>
+        <w:rPr>
+          <w:bCs/>
+          <w:b/>
+        </w:rPr>
+        <w:t xml:space="preserve">Visual style:</w:t>
+      </w:r>
+      <w:r>
+        <w:t xml:space="preserve"> </w:t>
+      </w:r>
+      <w:r>
+        <w:t xml:space="preserve">What approach are you considering? (AI-generated? Photography? Collage? Illustration? Mixed media?)</w:t>
       </w:r>
     </w:p>
     <w:p>
@@ -304,7 +463,17 @@
         <w:pStyle w:val="Compact"/>
       </w:pPr>
       <w:r>
-        <w:t xml:space="preserve">What tone are you aiming for? (Inspiring? Playful? Dramatic?)</w:t>
+        <w:rPr>
+          <w:bCs/>
+          <w:b/>
+        </w:rPr>
+        <w:t xml:space="preserve">Miami AI Symposium (Apr 15-16):</w:t>
+      </w:r>
+      <w:r>
+        <w:t xml:space="preserve"> </w:t>
+      </w:r>
+      <w:r>
+        <w:t xml:space="preserve">What sessions did you attend? What techniques, tools, or ethical considerations about AI-generated content did you learn about that will influence your approach?</w:t>
       </w:r>
     </w:p>
     <w:p>
@@ -316,17 +485,49 @@
         <w:pStyle w:val="Compact"/>
       </w:pPr>
       <w:r>
-        <w:t xml:space="preserve">Who is your target audience? (Grades 4-5? 6-7? 8-9?)</w:t>
-      </w:r>
-    </w:p>
-    <w:bookmarkEnd w:id="24"/>
-    <w:bookmarkStart w:id="25" w:name="story-structure-preliminary"/>
+        <w:rPr>
+          <w:bCs/>
+          <w:b/>
+        </w:rPr>
+        <w:t xml:space="preserve">Initial samples:</w:t>
+      </w:r>
+      <w:r>
+        <w:t xml:space="preserve"> </w:t>
+      </w:r>
+      <w:r>
+        <w:t xml:space="preserve">Have you tried creating any test images? (Include 1-2 samples if you have them)</w:t>
+      </w:r>
+    </w:p>
+    <w:p>
+      <w:pPr>
+        <w:numPr>
+          <w:ilvl w:val="0"/>
+          <w:numId w:val="1003"/>
+        </w:numPr>
+        <w:pStyle w:val="Compact"/>
+      </w:pPr>
+      <w:r>
+        <w:rPr>
+          <w:bCs/>
+          <w:b/>
+        </w:rPr>
+        <w:t xml:space="preserve">Plan forward:</w:t>
+      </w:r>
+      <w:r>
+        <w:t xml:space="preserve"> </w:t>
+      </w:r>
+      <w:r>
+        <w:t xml:space="preserve">Based on what you learned at the symposium and your experiments, which direction feels right for your book?</w:t>
+      </w:r>
+    </w:p>
+    <w:bookmarkEnd w:id="25"/>
+    <w:bookmarkStart w:id="26" w:name="team-collaboration-plan"/>
     <w:p>
       <w:pPr>
         <w:pStyle w:val="Heading3"/>
       </w:pPr>
       <w:r>
-        <w:t xml:space="preserve">4. Story Structure (Preliminary)</w:t>
+        <w:t xml:space="preserve">6. Team Collaboration Plan</w:t>
       </w:r>
     </w:p>
     <w:p>
@@ -334,156 +535,7 @@
         <w:pStyle w:val="FirstParagraph"/>
       </w:pPr>
       <w:r>
-        <w:t xml:space="preserve">Your book will be 16-24 pages of story. Map out your narrative arc in three parts:</w:t>
-      </w:r>
-    </w:p>
-    <w:p>
-      <w:pPr>
-        <w:pStyle w:val="SourceCode"/>
-      </w:pPr>
-      <w:r>
-        <w:rPr>
-          <w:rStyle w:val="VerbatimChar"/>
-        </w:rPr>
-        <w:t xml:space="preserve">┌────────────────────────────────────────────────────────────────────────┐</w:t>
-      </w:r>
-      <w:r>
-        <w:br/>
-      </w:r>
-      <w:r>
-        <w:rPr>
-          <w:rStyle w:val="VerbatimChar"/>
-        </w:rPr>
-        <w:t xml:space="preserve">│                          FIRST THIRD                                   │</w:t>
-      </w:r>
-      <w:r>
-        <w:br/>
-      </w:r>
-      <w:r>
-        <w:rPr>
-          <w:rStyle w:val="VerbatimChar"/>
-        </w:rPr>
-        <w:t xml:space="preserve">│  • How will you hook readers?                                          │</w:t>
-      </w:r>
-      <w:r>
-        <w:br/>
-      </w:r>
-      <w:r>
-        <w:rPr>
-          <w:rStyle w:val="VerbatimChar"/>
-        </w:rPr>
-        <w:t xml:space="preserve">│  • What's the setup?                                                   │</w:t>
-      </w:r>
-      <w:r>
-        <w:br/>
-      </w:r>
-      <w:r>
-        <w:rPr>
-          <w:rStyle w:val="VerbatimChar"/>
-        </w:rPr>
-        <w:t xml:space="preserve">│  • Who is this mathematician?                                          │</w:t>
-      </w:r>
-      <w:r>
-        <w:br/>
-      </w:r>
-      <w:r>
-        <w:rPr>
-          <w:rStyle w:val="VerbatimChar"/>
-        </w:rPr>
-        <w:t xml:space="preserve">├────────────────────────────────────────────────────────────────────────┤</w:t>
-      </w:r>
-      <w:r>
-        <w:br/>
-      </w:r>
-      <w:r>
-        <w:rPr>
-          <w:rStyle w:val="VerbatimChar"/>
-        </w:rPr>
-        <w:t xml:space="preserve">│                         SECOND THIRD                                   │</w:t>
-      </w:r>
-      <w:r>
-        <w:br/>
-      </w:r>
-      <w:r>
-        <w:rPr>
-          <w:rStyle w:val="VerbatimChar"/>
-        </w:rPr>
-        <w:t xml:space="preserve">│  • What challenge, discovery, or conflict drives the story?            │</w:t>
-      </w:r>
-      <w:r>
-        <w:br/>
-      </w:r>
-      <w:r>
-        <w:rPr>
-          <w:rStyle w:val="VerbatimChar"/>
-        </w:rPr>
-        <w:t xml:space="preserve">│  • Where does the math appear?                                         │</w:t>
-      </w:r>
-      <w:r>
-        <w:br/>
-      </w:r>
-      <w:r>
-        <w:rPr>
-          <w:rStyle w:val="VerbatimChar"/>
-        </w:rPr>
-        <w:t xml:space="preserve">├────────────────────────────────────────────────────────────────────────┤</w:t>
-      </w:r>
-      <w:r>
-        <w:br/>
-      </w:r>
-      <w:r>
-        <w:rPr>
-          <w:rStyle w:val="VerbatimChar"/>
-        </w:rPr>
-        <w:t xml:space="preserve">│                          FINAL THIRD                                   │</w:t>
-      </w:r>
-      <w:r>
-        <w:br/>
-      </w:r>
-      <w:r>
-        <w:rPr>
-          <w:rStyle w:val="VerbatimChar"/>
-        </w:rPr>
-        <w:t xml:space="preserve">│  • How does it resolve?                                                │</w:t>
-      </w:r>
-      <w:r>
-        <w:br/>
-      </w:r>
-      <w:r>
-        <w:rPr>
-          <w:rStyle w:val="VerbatimChar"/>
-        </w:rPr>
-        <w:t xml:space="preserve">│  • What's the impact or legacy?                                        │</w:t>
-      </w:r>
-      <w:r>
-        <w:br/>
-      </w:r>
-      <w:r>
-        <w:rPr>
-          <w:rStyle w:val="VerbatimChar"/>
-        </w:rPr>
-        <w:t xml:space="preserve">│  • What do readers take away?                                          │</w:t>
-      </w:r>
-      <w:r>
-        <w:br/>
-      </w:r>
-      <w:r>
-        <w:rPr>
-          <w:rStyle w:val="VerbatimChar"/>
-        </w:rPr>
-        <w:t xml:space="preserve">└────────────────────────────────────────────────────────────────────────┘</w:t>
-      </w:r>
-      <w:r>
-        <w:br/>
-      </w:r>
-      <w:r>
-        <w:br/>
-      </w:r>
-      <w:r>
-        <w:rPr>
-          <w:rStyle w:val="VerbatimChar"/>
-        </w:rPr>
-        <w:t xml:space="preserve">        ⬆️ Think about KEY MATH MOMENTS throughout all three parts ⬆️</w:t>
+        <w:t xml:space="preserve">How will you and your partner work together?</w:t>
       </w:r>
     </w:p>
     <w:p>
@@ -499,13 +551,13 @@
           <w:bCs/>
           <w:b/>
         </w:rPr>
-        <w:t xml:space="preserve">First third of text:</w:t>
-      </w:r>
-      <w:r>
-        <w:t xml:space="preserve"> </w:t>
-      </w:r>
-      <w:r>
-        <w:t xml:space="preserve">How will you hook readers? What’s the setup? Who is this mathematician?</w:t>
+        <w:t xml:space="preserve">Division of labor:</w:t>
+      </w:r>
+      <w:r>
+        <w:t xml:space="preserve"> </w:t>
+      </w:r>
+      <w:r>
+        <w:t xml:space="preserve">Who will focus on what aspects? (research, writing, visuals, teaching materials)</w:t>
       </w:r>
     </w:p>
     <w:p>
@@ -521,13 +573,13 @@
           <w:bCs/>
           <w:b/>
         </w:rPr>
-        <w:t xml:space="preserve">Second third of text:</w:t>
-      </w:r>
-      <w:r>
-        <w:t xml:space="preserve"> </w:t>
-      </w:r>
-      <w:r>
-        <w:t xml:space="preserve">What challenge, discovery, or conflict drives the story? Where does the math appear?</w:t>
+        <w:t xml:space="preserve">5imeline:</w:t>
+      </w:r>
+      <w:r>
+        <w:t xml:space="preserve"> </w:t>
+      </w:r>
+      <w:r>
+        <w:t xml:space="preserve">What are your key milestones between now and May 1?</w:t>
       </w:r>
     </w:p>
     <w:p>
@@ -543,45 +595,31 @@
           <w:bCs/>
           <w:b/>
         </w:rPr>
-        <w:t xml:space="preserve">Final third of text:</w:t>
-      </w:r>
-      <w:r>
-        <w:t xml:space="preserve"> </w:t>
-      </w:r>
-      <w:r>
-        <w:t xml:space="preserve">How does it resolve? What’s the impact or legacy? What do readers take away?</w:t>
-      </w:r>
-    </w:p>
-    <w:p>
-      <w:pPr>
-        <w:numPr>
-          <w:ilvl w:val="0"/>
-          <w:numId w:val="1004"/>
-        </w:numPr>
-        <w:pStyle w:val="Compact"/>
-      </w:pPr>
-      <w:r>
-        <w:rPr>
-          <w:bCs/>
-          <w:b/>
-        </w:rPr>
-        <w:t xml:space="preserve">Key Math Moments:</w:t>
-      </w:r>
-      <w:r>
-        <w:t xml:space="preserve"> </w:t>
-      </w:r>
-      <w:r>
-        <w:t xml:space="preserve">In which parts of the story will mathematical thinking be featured?</w:t>
-      </w:r>
-    </w:p>
-    <w:bookmarkEnd w:id="25"/>
-    <w:bookmarkStart w:id="26" w:name="visual-direction-preliminary"/>
-    <w:p>
-      <w:pPr>
-        <w:pStyle w:val="Heading3"/>
-      </w:pPr>
-      <w:r>
-        <w:t xml:space="preserve">5. Visual Direction (preliminary)</w:t>
+        <w:t xml:space="preserve">Strengths:</w:t>
+      </w:r>
+      <w:r>
+        <w:t xml:space="preserve"> </w:t>
+      </w:r>
+      <w:r>
+        <w:t xml:space="preserve">How are you leveraging each partner’s strengths?</w:t>
+      </w:r>
+    </w:p>
+    <w:p>
+      <w:r>
+        <w:pict>
+          <v:rect style="width:0;height:1.5pt" o:hralign="center" o:hrstd="t" o:hr="t"/>
+        </w:pict>
+      </w:r>
+    </w:p>
+    <w:bookmarkEnd w:id="26"/>
+    <w:bookmarkEnd w:id="27"/>
+    <w:bookmarkStart w:id="28" w:name="format"/>
+    <w:p>
+      <w:pPr>
+        <w:pStyle w:val="Heading2"/>
+      </w:pPr>
+      <w:r>
+        <w:t xml:space="preserve">Format</w:t>
       </w:r>
     </w:p>
     <w:p>
@@ -593,7 +631,7 @@
         <w:pStyle w:val="Compact"/>
       </w:pPr>
       <w:r>
-        <w:t xml:space="preserve">What visual style are you considering? (AI-generated? Photography? Collage? Illustration?)</w:t>
+        <w:t xml:space="preserve">Google Doc or PDF</w:t>
       </w:r>
     </w:p>
     <w:p>
@@ -605,91 +643,31 @@
         <w:pStyle w:val="Compact"/>
       </w:pPr>
       <w:r>
-        <w:t xml:space="preserve">Have you tried any initial images? (Include 1-2 samples if you have them)</w:t>
-      </w:r>
-    </w:p>
-    <w:bookmarkEnd w:id="26"/>
-    <w:bookmarkStart w:id="27" w:name="team-collaboration-plan"/>
-    <w:p>
-      <w:pPr>
-        <w:pStyle w:val="Heading3"/>
-      </w:pPr>
-      <w:r>
-        <w:t xml:space="preserve">6. Team Collaboration Plan</w:t>
-      </w:r>
-    </w:p>
-    <w:p>
-      <w:pPr>
-        <w:pStyle w:val="FirstParagraph"/>
-      </w:pPr>
-      <w:r>
-        <w:t xml:space="preserve">How will you and your partner work together?</w:t>
+        <w:t xml:space="preserve">~750-1000 words total</w:t>
       </w:r>
     </w:p>
     <w:p>
       <w:pPr>
         <w:numPr>
           <w:ilvl w:val="0"/>
-          <w:numId w:val="1006"/>
+          <w:numId w:val="1005"/>
         </w:numPr>
         <w:pStyle w:val="Compact"/>
       </w:pPr>
       <w:r>
-        <w:rPr>
-          <w:bCs/>
-          <w:b/>
-        </w:rPr>
-        <w:t xml:space="preserve">Division of labor:</w:t>
-      </w:r>
-      <w:r>
-        <w:t xml:space="preserve"> </w:t>
-      </w:r>
-      <w:r>
-        <w:t xml:space="preserve">Who will focus on what aspects? (research, writing, visuals, teaching materials)</w:t>
+        <w:t xml:space="preserve">Include any sample images or NotebookLM screenshots</w:t>
       </w:r>
     </w:p>
     <w:p>
       <w:pPr>
         <w:numPr>
           <w:ilvl w:val="0"/>
-          <w:numId w:val="1006"/>
+          <w:numId w:val="1005"/>
         </w:numPr>
         <w:pStyle w:val="Compact"/>
       </w:pPr>
       <w:r>
-        <w:rPr>
-          <w:bCs/>
-          <w:b/>
-        </w:rPr>
-        <w:t xml:space="preserve">Timeline:</w:t>
-      </w:r>
-      <w:r>
-        <w:t xml:space="preserve"> </w:t>
-      </w:r>
-      <w:r>
-        <w:t xml:space="preserve">What are your key milestones between now and May 1?</w:t>
-      </w:r>
-    </w:p>
-    <w:p>
-      <w:pPr>
-        <w:numPr>
-          <w:ilvl w:val="0"/>
-          <w:numId w:val="1006"/>
-        </w:numPr>
-        <w:pStyle w:val="Compact"/>
-      </w:pPr>
-      <w:r>
-        <w:rPr>
-          <w:bCs/>
-          <w:b/>
-        </w:rPr>
-        <w:t xml:space="preserve">Strengths:</w:t>
-      </w:r>
-      <w:r>
-        <w:t xml:space="preserve"> </w:t>
-      </w:r>
-      <w:r>
-        <w:t xml:space="preserve">How are you leveraging each partner’s strengths?</w:t>
+        <w:t xml:space="preserve">Both partners’ names on the document</w:t>
       </w:r>
     </w:p>
     <w:p>
@@ -699,74 +677,8 @@
         </w:pict>
       </w:r>
     </w:p>
-    <w:bookmarkEnd w:id="27"/>
     <w:bookmarkEnd w:id="28"/>
-    <w:bookmarkStart w:id="29" w:name="format"/>
-    <w:p>
-      <w:pPr>
-        <w:pStyle w:val="Heading2"/>
-      </w:pPr>
-      <w:r>
-        <w:t xml:space="preserve">Format</w:t>
-      </w:r>
-    </w:p>
-    <w:p>
-      <w:pPr>
-        <w:numPr>
-          <w:ilvl w:val="0"/>
-          <w:numId w:val="1007"/>
-        </w:numPr>
-        <w:pStyle w:val="Compact"/>
-      </w:pPr>
-      <w:r>
-        <w:t xml:space="preserve">Google Doc or PDF</w:t>
-      </w:r>
-    </w:p>
-    <w:p>
-      <w:pPr>
-        <w:numPr>
-          <w:ilvl w:val="0"/>
-          <w:numId w:val="1007"/>
-        </w:numPr>
-        <w:pStyle w:val="Compact"/>
-      </w:pPr>
-      <w:r>
-        <w:t xml:space="preserve">~750-1000 words total</w:t>
-      </w:r>
-    </w:p>
-    <w:p>
-      <w:pPr>
-        <w:numPr>
-          <w:ilvl w:val="0"/>
-          <w:numId w:val="1007"/>
-        </w:numPr>
-        <w:pStyle w:val="Compact"/>
-      </w:pPr>
-      <w:r>
-        <w:t xml:space="preserve">Include any sample images or NotebookLM screenshots</w:t>
-      </w:r>
-    </w:p>
-    <w:p>
-      <w:pPr>
-        <w:numPr>
-          <w:ilvl w:val="0"/>
-          <w:numId w:val="1007"/>
-        </w:numPr>
-        <w:pStyle w:val="Compact"/>
-      </w:pPr>
-      <w:r>
-        <w:t xml:space="preserve">Both partners’ names on the document</w:t>
-      </w:r>
-    </w:p>
-    <w:p>
-      <w:r>
-        <w:pict>
-          <v:rect style="width:0;height:1.5pt" o:hralign="center" o:hrstd="t" o:hr="t"/>
-        </w:pict>
-      </w:r>
-    </w:p>
-    <w:bookmarkEnd w:id="29"/>
-    <w:bookmarkStart w:id="30" w:name="rubric-15-points"/>
+    <w:bookmarkStart w:id="29" w:name="rubric-15-points"/>
     <w:p>
       <w:pPr>
         <w:pStyle w:val="Heading2"/>
@@ -1058,7 +970,7 @@
                 <w:bCs/>
                 <w:b/>
               </w:rPr>
-              <w:t xml:space="preserve">Visual Direction</w:t>
+              <w:t xml:space="preserve">Visual Approach &amp; AI Symposium</w:t>
             </w:r>
           </w:p>
         </w:tc>
@@ -1084,7 +996,7 @@
               <w:jc w:val="left"/>
             </w:pPr>
             <w:r>
-              <w:t xml:space="preserve">Initial thinking about visual style with examples/ideas</w:t>
+              <w:t xml:space="preserve">Visual direction informed by symposium insights; ethical considerations addressed</w:t>
             </w:r>
           </w:p>
         </w:tc>
@@ -1191,8 +1103,8 @@
         </w:pict>
       </w:r>
     </w:p>
-    <w:bookmarkEnd w:id="30"/>
-    <w:bookmarkStart w:id="31" w:name="tips"/>
+    <w:bookmarkEnd w:id="29"/>
+    <w:bookmarkStart w:id="30" w:name="tips"/>
     <w:p>
       <w:pPr>
         <w:pStyle w:val="Heading2"/>
@@ -1205,7 +1117,7 @@
       <w:pPr>
         <w:numPr>
           <w:ilvl w:val="0"/>
-          <w:numId w:val="1008"/>
+          <w:numId w:val="1006"/>
         </w:numPr>
         <w:pStyle w:val="Compact"/>
       </w:pPr>
@@ -1227,7 +1139,7 @@
       <w:pPr>
         <w:numPr>
           <w:ilvl w:val="0"/>
-          <w:numId w:val="1008"/>
+          <w:numId w:val="1006"/>
         </w:numPr>
         <w:pStyle w:val="Compact"/>
       </w:pPr>
@@ -1249,7 +1161,7 @@
       <w:pPr>
         <w:numPr>
           <w:ilvl w:val="0"/>
-          <w:numId w:val="1008"/>
+          <w:numId w:val="1006"/>
         </w:numPr>
         <w:pStyle w:val="Compact"/>
       </w:pPr>
@@ -1271,7 +1183,7 @@
       <w:pPr>
         <w:numPr>
           <w:ilvl w:val="0"/>
-          <w:numId w:val="1008"/>
+          <w:numId w:val="1006"/>
         </w:numPr>
         <w:pStyle w:val="Compact"/>
       </w:pPr>
@@ -1293,7 +1205,7 @@
       <w:pPr>
         <w:numPr>
           <w:ilvl w:val="0"/>
-          <w:numId w:val="1008"/>
+          <w:numId w:val="1006"/>
         </w:numPr>
         <w:pStyle w:val="Compact"/>
       </w:pPr>
@@ -1330,8 +1242,8 @@
         <w:t xml:space="preserve">Questions? Ask in class or email Dr. Edwards.</w:t>
       </w:r>
     </w:p>
+    <w:bookmarkEnd w:id="30"/>
     <w:bookmarkEnd w:id="31"/>
-    <w:bookmarkEnd w:id="32"/>
     <w:sectPr/>
   </w:body>
 </w:document>
@@ -1533,12 +1445,6 @@
     <w:abstractNumId w:val="991"/>
   </w:num>
   <w:num w:numId="1006">
-    <w:abstractNumId w:val="991"/>
-  </w:num>
-  <w:num w:numId="1007">
-    <w:abstractNumId w:val="991"/>
-  </w:num>
-  <w:num w:numId="1008">
     <w:abstractNumId w:val="991"/>
   </w:num>
 </w:numbering>

</xml_diff>

<commit_message>
Update 06b Proposal: move due date to Mar 22, remove AI Symposium section
</commit_message>
<xml_diff>
--- a/Picture Book/Picture Book Proposal.docx
+++ b/Picture Book/Picture Book Proposal.docx
@@ -45,14 +45,7 @@
           <w:bCs/>
           <w:b/>
         </w:rPr>
-        <w:t xml:space="preserve">Due: Sunday, April 26 at 11:59pm</w:t>
-      </w:r>
-    </w:p>
-    <w:p>
-      <w:r>
-        <w:pict>
-          <v:rect style="width:0;height:1.5pt" o:hralign="center" o:hrstd="t" o:hr="t"/>
-        </w:pict>
+        <w:t xml:space="preserve">Due: Sunday, March 22 at 11:59pm</w:t>
       </w:r>
     </w:p>
     <w:bookmarkEnd w:id="20"/>
@@ -70,7 +63,25 @@
         <w:pStyle w:val="FirstParagraph"/>
       </w:pPr>
       <w:r>
-        <w:t xml:space="preserve">Now that you’ve selected your mathematician and partner (in Assignment 06a), it’s time to craft your full Picture Book Proposal. This assignment deepens your research, defines your story angle, maps your narrative structure, and explores visual direction.</w:t>
+        <w:t xml:space="preserve">Now that you’ve selected your mathematician and partner (in Assignment</w:t>
+      </w:r>
+      <w:r>
+        <w:t xml:space="preserve"> </w:t>
+      </w:r>
+      <w:r>
+        <w:t xml:space="preserve">06a), it’s time to craft your full Picture Book Proposal. This</w:t>
+      </w:r>
+      <w:r>
+        <w:t xml:space="preserve"> </w:t>
+      </w:r>
+      <w:r>
+        <w:t xml:space="preserve">assignment deepens your research, defines your story angle, maps your</w:t>
+      </w:r>
+      <w:r>
+        <w:t xml:space="preserve"> </w:t>
+      </w:r>
+      <w:r>
+        <w:t xml:space="preserve">narrative structure, and explores visual direction.</w:t>
       </w:r>
     </w:p>
     <w:p>
@@ -78,14 +89,19 @@
         <w:pStyle w:val="BodyText"/>
       </w:pPr>
       <w:r>
-        <w:t xml:space="preserve">You selected your mathematician back in Week 8. Over Spring Break and during PS4, you’ve been researching. Week 11’s IMC field trip helped you see mentor texts. Now it’s time to commit to your story.</w:t>
-      </w:r>
-    </w:p>
-    <w:p>
-      <w:r>
-        <w:pict>
-          <v:rect style="width:0;height:1.5pt" o:hralign="center" o:hrstd="t" o:hr="t"/>
-        </w:pict>
+        <w:t xml:space="preserve">You selected your mathematician back in Week 8. Over Spring Break and</w:t>
+      </w:r>
+      <w:r>
+        <w:t xml:space="preserve"> </w:t>
+      </w:r>
+      <w:r>
+        <w:t xml:space="preserve">during PS4, you’ve been researching. Week 11’s IMC field trip helped you</w:t>
+      </w:r>
+      <w:r>
+        <w:t xml:space="preserve"> </w:t>
+      </w:r>
+      <w:r>
+        <w:t xml:space="preserve">see mentor texts. Now it’s time to commit to your story.</w:t>
       </w:r>
     </w:p>
     <w:bookmarkEnd w:id="21"/>
@@ -134,7 +150,13 @@
         <w:t xml:space="preserve"> </w:t>
       </w:r>
       <w:r>
-        <w:t xml:space="preserve">about your mathematician (beyond your initial selection)</w:t>
+        <w:t xml:space="preserve">about your mathematician (beyond your initial</w:t>
+      </w:r>
+      <w:r>
+        <w:t xml:space="preserve"> </w:t>
+      </w:r>
+      <w:r>
+        <w:t xml:space="preserve">selection)</w:t>
       </w:r>
     </w:p>
     <w:p>
@@ -184,7 +206,13 @@
         <w:t xml:space="preserve"> </w:t>
       </w:r>
       <w:r>
-        <w:t xml:space="preserve">for young readers (what will grab their attention?)</w:t>
+        <w:t xml:space="preserve">for young readers (what will grab their</w:t>
+      </w:r>
+      <w:r>
+        <w:t xml:space="preserve"> </w:t>
+      </w:r>
+      <w:r>
+        <w:t xml:space="preserve">attention?)</w:t>
       </w:r>
     </w:p>
     <w:p>
@@ -206,7 +234,13 @@
         <w:t xml:space="preserve"> </w:t>
       </w:r>
       <w:r>
-        <w:t xml:space="preserve">that will be featured (what math lives in this story?)</w:t>
+        <w:t xml:space="preserve">that will be featured (what math lives</w:t>
+      </w:r>
+      <w:r>
+        <w:t xml:space="preserve"> </w:t>
+      </w:r>
+      <w:r>
+        <w:t xml:space="preserve">in this story?)</w:t>
       </w:r>
     </w:p>
     <w:bookmarkEnd w:id="22"/>
@@ -228,7 +262,13 @@
         <w:pStyle w:val="Compact"/>
       </w:pPr>
       <w:r>
-        <w:t xml:space="preserve">What aspect of their life will you focus on? (Childhood? A key discovery? Overcoming obstacles?)</w:t>
+        <w:t xml:space="preserve">What aspect of their life will you focus on? (Childhood? A key</w:t>
+      </w:r>
+      <w:r>
+        <w:t xml:space="preserve"> </w:t>
+      </w:r>
+      <w:r>
+        <w:t xml:space="preserve">discovery? Overcoming obstacles?)</w:t>
       </w:r>
     </w:p>
     <w:p>
@@ -270,7 +310,13 @@
         <w:pStyle w:val="FirstParagraph"/>
       </w:pPr>
       <w:r>
-        <w:t xml:space="preserve">Your book will be 16-24 pages of story. Map out your narrative arc in three parts:</w:t>
+        <w:t xml:space="preserve">Your book will be 16-24 pages of story. Map out your narrative arc in</w:t>
+      </w:r>
+      <w:r>
+        <w:t xml:space="preserve"> </w:t>
+      </w:r>
+      <w:r>
+        <w:t xml:space="preserve">three parts:</w:t>
       </w:r>
     </w:p>
     <w:p>
@@ -423,13 +469,13 @@
       </w:r>
     </w:p>
     <w:bookmarkEnd w:id="24"/>
-    <w:bookmarkStart w:id="25" w:name="visual-direction-genai-highlights"/>
+    <w:bookmarkStart w:id="25" w:name="visual-direction-preliminary"/>
     <w:p>
       <w:pPr>
         <w:pStyle w:val="Heading3"/>
       </w:pPr>
       <w:r>
-        <w:t xml:space="preserve">4. Visual Direction &amp; GenAI Highlights</w:t>
+        <w:t xml:space="preserve">4. Visual Direction (preliminary)</w:t>
       </w:r>
     </w:p>
     <w:p>
@@ -467,13 +513,13 @@
           <w:bCs/>
           <w:b/>
         </w:rPr>
-        <w:t xml:space="preserve">Miami AI Symposium (Apr 15-16):</w:t>
-      </w:r>
-      <w:r>
-        <w:t xml:space="preserve"> </w:t>
-      </w:r>
-      <w:r>
-        <w:t xml:space="preserve">What sessions did you attend? What techniques, tools, or ethical considerations about AI-generated content did you learn about that will influence your approach?</w:t>
+        <w:t xml:space="preserve">Initial samples:</w:t>
+      </w:r>
+      <w:r>
+        <w:t xml:space="preserve"> </w:t>
+      </w:r>
+      <w:r>
+        <w:t xml:space="preserve">Have you tried creating any test images? (Include 1-2 samples if you have them)</w:t>
       </w:r>
     </w:p>
     <w:p>
@@ -489,35 +535,13 @@
           <w:bCs/>
           <w:b/>
         </w:rPr>
-        <w:t xml:space="preserve">Initial samples:</w:t>
-      </w:r>
-      <w:r>
-        <w:t xml:space="preserve"> </w:t>
-      </w:r>
-      <w:r>
-        <w:t xml:space="preserve">Have you tried creating any test images? (Include 1-2 samples if you have them)</w:t>
-      </w:r>
-    </w:p>
-    <w:p>
-      <w:pPr>
-        <w:numPr>
-          <w:ilvl w:val="0"/>
-          <w:numId w:val="1003"/>
-        </w:numPr>
-        <w:pStyle w:val="Compact"/>
-      </w:pPr>
-      <w:r>
-        <w:rPr>
-          <w:bCs/>
-          <w:b/>
-        </w:rPr>
         <w:t xml:space="preserve">Plan forward:</w:t>
       </w:r>
       <w:r>
         <w:t xml:space="preserve"> </w:t>
       </w:r>
       <w:r>
-        <w:t xml:space="preserve">Based on what you learned at the symposium and your experiments, which direction feels right for your book?</w:t>
+        <w:t xml:space="preserve">Which visual direction feels right for your book, and why?</w:t>
       </w:r>
     </w:p>
     <w:bookmarkEnd w:id="25"/>
@@ -557,7 +581,13 @@
         <w:t xml:space="preserve"> </w:t>
       </w:r>
       <w:r>
-        <w:t xml:space="preserve">Who will focus on what aspects? (research, writing, visuals, teaching materials)</w:t>
+        <w:t xml:space="preserve">Who will focus on what aspects? (research,</w:t>
+      </w:r>
+      <w:r>
+        <w:t xml:space="preserve"> </w:t>
+      </w:r>
+      <w:r>
+        <w:t xml:space="preserve">writing, visuals, teaching materials)</w:t>
       </w:r>
     </w:p>
     <w:p>
@@ -604,13 +634,6 @@
         <w:t xml:space="preserve">How are you leveraging each partner’s strengths?</w:t>
       </w:r>
     </w:p>
-    <w:p>
-      <w:r>
-        <w:pict>
-          <v:rect style="width:0;height:1.5pt" o:hralign="center" o:hrstd="t" o:hr="t"/>
-        </w:pict>
-      </w:r>
-    </w:p>
     <w:bookmarkEnd w:id="26"/>
     <w:bookmarkEnd w:id="27"/>
     <w:bookmarkStart w:id="28" w:name="format"/>
@@ -670,13 +693,6 @@
         <w:t xml:space="preserve">Both partners’ names on the document</w:t>
       </w:r>
     </w:p>
-    <w:p>
-      <w:r>
-        <w:pict>
-          <v:rect style="width:0;height:1.5pt" o:hralign="center" o:hrstd="t" o:hr="t"/>
-        </w:pict>
-      </w:r>
-    </w:p>
     <w:bookmarkEnd w:id="28"/>
     <w:bookmarkStart w:id="29" w:name="rubric-15-points"/>
     <w:p>
@@ -692,13 +708,7 @@
         <w:pStyle w:val="FirstParagraph"/>
       </w:pPr>
       <w:r>
-        <w:t xml:space="preserve">Each component is scored on a 3-point scale:</w:t>
-      </w:r>
-      <w:r>
-        <w:t xml:space="preserve"> </w:t>
-      </w:r>
-      <w:r>
-        <w:t xml:space="preserve">-</w:t>
+        <w:t xml:space="preserve">Each component is scored on a 3-point scale: -</w:t>
       </w:r>
       <w:r>
         <w:t xml:space="preserve"> </w:t>
@@ -714,13 +724,13 @@
         <w:t xml:space="preserve"> </w:t>
       </w:r>
       <w:r>
-        <w:t xml:space="preserve">Addresses ALL prompts within the section with specific, concrete details (e.g., sample images, concrete examples, thorough explanations)</w:t>
-      </w:r>
-      <w:r>
-        <w:t xml:space="preserve"> </w:t>
-      </w:r>
-      <w:r>
-        <w:t xml:space="preserve">-</w:t>
+        <w:t xml:space="preserve">Addresses ALL prompts within the section with specific, concrete details</w:t>
+      </w:r>
+      <w:r>
+        <w:t xml:space="preserve"> </w:t>
+      </w:r>
+      <w:r>
+        <w:t xml:space="preserve">(e.g., sample images, concrete examples, thorough explanations) -</w:t>
       </w:r>
       <w:r>
         <w:t xml:space="preserve"> </w:t>
@@ -730,47 +740,67 @@
           <w:bCs/>
           <w:b/>
         </w:rPr>
-        <w:t xml:space="preserve">2 = Satisfactory:</w:t>
-      </w:r>
-      <w:r>
-        <w:t xml:space="preserve"> </w:t>
-      </w:r>
-      <w:r>
-        <w:t xml:space="preserve">Addresses most prompts with adequate detail, but may lack depth or specificity in places</w:t>
-      </w:r>
-      <w:r>
-        <w:t xml:space="preserve"> </w:t>
-      </w:r>
-      <w:r>
-        <w:t xml:space="preserve">-</w:t>
-      </w:r>
-      <w:r>
-        <w:t xml:space="preserve"> </w:t>
+        <w:t xml:space="preserve">2 =</w:t>
       </w:r>
       <w:r>
         <w:rPr>
           <w:bCs/>
           <w:b/>
         </w:rPr>
+        <w:t xml:space="preserve"> </w:t>
+      </w:r>
+      <w:r>
+        <w:rPr>
+          <w:bCs/>
+          <w:b/>
+        </w:rPr>
+        <w:t xml:space="preserve">Satisfactory:</w:t>
+      </w:r>
+      <w:r>
+        <w:t xml:space="preserve"> </w:t>
+      </w:r>
+      <w:r>
+        <w:t xml:space="preserve">Addresses most prompts with adequate detail, but may</w:t>
+      </w:r>
+      <w:r>
+        <w:t xml:space="preserve"> </w:t>
+      </w:r>
+      <w:r>
+        <w:t xml:space="preserve">lack depth or specificity in places -</w:t>
+      </w:r>
+      <w:r>
+        <w:t xml:space="preserve"> </w:t>
+      </w:r>
+      <w:r>
+        <w:rPr>
+          <w:bCs/>
+          <w:b/>
+        </w:rPr>
         <w:t xml:space="preserve">1 = Needs Revision:</w:t>
       </w:r>
       <w:r>
         <w:t xml:space="preserve"> </w:t>
       </w:r>
       <w:r>
-        <w:t xml:space="preserve">Missing prompts, vague responses, or lacks concrete details</w:t>
+        <w:t xml:space="preserve">Missing</w:t>
+      </w:r>
+      <w:r>
+        <w:t xml:space="preserve"> </w:t>
+      </w:r>
+      <w:r>
+        <w:t xml:space="preserve">prompts, vague responses, or lacks concrete details</w:t>
       </w:r>
     </w:p>
     <w:tbl>
       <w:tblPr>
         <w:tblStyle w:val="Table"/>
-        <w:tblW w:type="pct" w:w="5000"/>
+        <w:tblW w:type="pct" w:w="4865"/>
         <w:tblLook w:firstRow="1" w:lastRow="0" w:firstColumn="0" w:lastColumn="0" w:noHBand="0" w:noVBand="0" w:val="0020"/>
         <w:jc w:val="start"/>
       </w:tblPr>
       <w:tblGrid>
-        <w:gridCol w:w="4585"/>
-        <w:gridCol w:w="3334"/>
+        <w:gridCol w:w="4495"/>
+        <w:gridCol w:w="3210"/>
       </w:tblGrid>
       <w:tr>
         <w:trPr>
@@ -840,7 +870,13 @@
               <w:jc w:val="left"/>
             </w:pPr>
             <w:r>
-              <w:t xml:space="preserve">Shows growth since mathematician selection; compelling hooks identified</w:t>
+              <w:t xml:space="preserve">Shows growth since mathematician</w:t>
+            </w:r>
+            <w:r>
+              <w:t xml:space="preserve"> </w:t>
+            </w:r>
+            <w:r>
+              <w:t xml:space="preserve">selection; compelling hooks identified</w:t>
             </w:r>
           </w:p>
         </w:tc>
@@ -892,7 +928,13 @@
               <w:jc w:val="left"/>
             </w:pPr>
             <w:r>
-              <w:t xml:space="preserve">Specific focus, appropriate tone, clear target audience</w:t>
+              <w:t xml:space="preserve">Specific focus, appropriate tone, clear</w:t>
+            </w:r>
+            <w:r>
+              <w:t xml:space="preserve"> </w:t>
+            </w:r>
+            <w:r>
+              <w:t xml:space="preserve">target audience</w:t>
             </w:r>
           </w:p>
         </w:tc>
@@ -944,7 +986,13 @@
               <w:jc w:val="left"/>
             </w:pPr>
             <w:r>
-              <w:t xml:space="preserve">Thoughtful narrative arc mapped across three parts</w:t>
+              <w:t xml:space="preserve">Thoughtful narrative arc mapped across</w:t>
+            </w:r>
+            <w:r>
+              <w:t xml:space="preserve"> </w:t>
+            </w:r>
+            <w:r>
+              <w:t xml:space="preserve">three parts</w:t>
             </w:r>
           </w:p>
         </w:tc>
@@ -996,7 +1044,19 @@
               <w:jc w:val="left"/>
             </w:pPr>
             <w:r>
-              <w:t xml:space="preserve">Visual direction informed by symposium insights; ethical considerations addressed</w:t>
+              <w:t xml:space="preserve">Visual direction informed by symposium</w:t>
+            </w:r>
+            <w:r>
+              <w:t xml:space="preserve"> </w:t>
+            </w:r>
+            <w:r>
+              <w:t xml:space="preserve">insights; ethical considerations</w:t>
+            </w:r>
+            <w:r>
+              <w:t xml:space="preserve"> </w:t>
+            </w:r>
+            <w:r>
+              <w:t xml:space="preserve">addressed</w:t>
             </w:r>
           </w:p>
         </w:tc>
@@ -1048,7 +1108,19 @@
               <w:jc w:val="left"/>
             </w:pPr>
             <w:r>
-              <w:t xml:space="preserve">Clear division of labor, realistic timeline, both partners’ strengths utilized</w:t>
+              <w:t xml:space="preserve">Clear division of labor, realistic</w:t>
+            </w:r>
+            <w:r>
+              <w:t xml:space="preserve"> </w:t>
+            </w:r>
+            <w:r>
+              <w:t xml:space="preserve">timeline, both partners’ strengths</w:t>
+            </w:r>
+            <w:r>
+              <w:t xml:space="preserve"> </w:t>
+            </w:r>
+            <w:r>
+              <w:t xml:space="preserve">utilized</w:t>
             </w:r>
           </w:p>
         </w:tc>
@@ -1096,13 +1168,6 @@
         </w:tc>
       </w:tr>
     </w:tbl>
-    <w:p>
-      <w:r>
-        <w:pict>
-          <v:rect style="width:0;height:1.5pt" o:hralign="center" o:hrstd="t" o:hr="t"/>
-        </w:pict>
-      </w:r>
-    </w:p>
     <w:bookmarkEnd w:id="29"/>
     <w:bookmarkStart w:id="30" w:name="tips"/>
     <w:p>
@@ -1132,7 +1197,13 @@
         <w:t xml:space="preserve"> </w:t>
       </w:r>
       <w:r>
-        <w:t xml:space="preserve">You’ve had time to think—what’s emerged?</w:t>
+        <w:t xml:space="preserve">You’ve had time to</w:t>
+      </w:r>
+      <w:r>
+        <w:t xml:space="preserve"> </w:t>
+      </w:r>
+      <w:r>
+        <w:t xml:space="preserve">think—what’s emerged?</w:t>
       </w:r>
     </w:p>
     <w:p>
@@ -1154,7 +1225,13 @@
         <w:t xml:space="preserve"> </w:t>
       </w:r>
       <w:r>
-        <w:t xml:space="preserve">Your notebook should be growing with sources.</w:t>
+        <w:t xml:space="preserve">Your notebook should be growing with</w:t>
+      </w:r>
+      <w:r>
+        <w:t xml:space="preserve"> </w:t>
+      </w:r>
+      <w:r>
+        <w:t xml:space="preserve">sources.</w:t>
       </w:r>
     </w:p>
     <w:p>
@@ -1176,7 +1253,13 @@
         <w:t xml:space="preserve"> </w:t>
       </w:r>
       <w:r>
-        <w:t xml:space="preserve">The book needs to connect to grades 4-9 content.</w:t>
+        <w:t xml:space="preserve">The book needs to connect to grades</w:t>
+      </w:r>
+      <w:r>
+        <w:t xml:space="preserve"> </w:t>
+      </w:r>
+      <w:r>
+        <w:t xml:space="preserve">4-9 content.</w:t>
       </w:r>
     </w:p>
     <w:p>
@@ -1198,7 +1281,13 @@
         <w:t xml:space="preserve"> </w:t>
       </w:r>
       <w:r>
-        <w:t xml:space="preserve">What did you learn from the mentor texts?</w:t>
+        <w:t xml:space="preserve">What did you learn from the mentor</w:t>
+      </w:r>
+      <w:r>
+        <w:t xml:space="preserve"> </w:t>
+      </w:r>
+      <w:r>
+        <w:t xml:space="preserve">texts?</w:t>
       </w:r>
     </w:p>
     <w:p>
@@ -1220,14 +1309,13 @@
         <w:t xml:space="preserve"> </w:t>
       </w:r>
       <w:r>
-        <w:t xml:space="preserve">Make sure you’re aligned on vision and workload.</w:t>
-      </w:r>
-    </w:p>
-    <w:p>
-      <w:r>
-        <w:pict>
-          <v:rect style="width:0;height:1.5pt" o:hralign="center" o:hrstd="t" o:hr="t"/>
-        </w:pict>
+        <w:t xml:space="preserve">Make sure you’re aligned on</w:t>
+      </w:r>
+      <w:r>
+        <w:t xml:space="preserve"> </w:t>
+      </w:r>
+      <w:r>
+        <w:t xml:space="preserve">vision and workload.</w:t>
       </w:r>
     </w:p>
     <w:p>

</xml_diff>